<commit_message>
Add "Reset PC" button to UI.
</commit_message>
<xml_diff>
--- a/docs/guia-rapido/Hidra_GuiaRapido.docx
+++ b/docs/guia-rapido/Hidra_GuiaRapido.docx
@@ -44,8 +44,52 @@
         <w:ind w:left="0"/>
       </w:pPr>
       <w:r>
+        <w:t>Instruções/Modos de endereçamento</w:t>
+      </w:r>
+    </w:p>
+    <w:p>
+      <w:pPr>
+        <w:ind w:left="0"/>
+      </w:pPr>
+      <w:r>
+        <w:t>Exibe informações sobre instruções/modos de endereçamento disponíveis para a máquina selecionada.</w:t>
+      </w:r>
+    </w:p>
+    <w:p>
+      <w:pPr>
+        <w:ind w:left="0"/>
+      </w:pPr>
+    </w:p>
+    <w:p>
+      <w:pPr>
+        <w:ind w:left="0"/>
+      </w:pPr>
+      <w:r>
+        <w:rPr>
+          <w:b/>
+        </w:rPr>
+        <w:t>Mouse-over:</w:t>
+      </w:r>
+      <w:r>
+        <w:t xml:space="preserve"> </w:t>
+      </w:r>
+      <w:r>
+        <w:t xml:space="preserve">Mantenha o mouse sobre uma instrução/modo para visualizar sua </w:t>
+      </w:r>
+      <w:r>
+        <w:t>descrição e sintaxe em um tooltip.</w:t>
+      </w:r>
+    </w:p>
+    <w:p>
+      <w:pPr>
+        <w:pStyle w:val="Heading2"/>
+        <w:ind w:left="0"/>
+      </w:pPr>
+      <w:r>
         <w:t>Área de código</w:t>
       </w:r>
+      <w:bookmarkStart w:id="1" w:name="_GoBack"/>
+      <w:bookmarkEnd w:id="1"/>
     </w:p>
     <w:p>
       <w:pPr>
@@ -432,7 +476,6 @@
         <w:ind w:left="0"/>
       </w:pPr>
       <w:r>
-        <w:lastRenderedPageBreak/>
         <w:t>Informações</w:t>
       </w:r>
     </w:p>
@@ -450,34 +493,15 @@
         <w:ind w:left="0"/>
       </w:pPr>
       <w:r>
-        <w:t>Instruções/Modos de endereçamento</w:t>
-      </w:r>
-    </w:p>
-    <w:p>
-      <w:pPr>
-        <w:ind w:left="0"/>
-      </w:pPr>
-      <w:r>
-        <w:t>Exibe informações sobre instruções/modos de endereçamento disponíveis para a máquina selecionada.</w:t>
-      </w:r>
-    </w:p>
-    <w:p>
-      <w:pPr>
-        <w:ind w:left="0"/>
-      </w:pPr>
-    </w:p>
-    <w:p>
-      <w:pPr>
-        <w:ind w:left="0"/>
-      </w:pPr>
-      <w:r>
-        <w:rPr>
-          <w:b/>
-        </w:rPr>
-        <w:t>Mouse-over:</w:t>
-      </w:r>
-      <w:r>
-        <w:t xml:space="preserve"> Mostra sintaxe e descrição da instrução selecionada em um tooltip.</w:t>
+        <w:t>Menu Arquivo</w:t>
+      </w:r>
+    </w:p>
+    <w:p>
+      <w:pPr>
+        <w:ind w:left="0"/>
+      </w:pPr>
+      <w:r>
+        <w:t>Contém opções para criar, abrir e salvar códigos-fonte.</w:t>
       </w:r>
     </w:p>
     <w:p>
@@ -486,15 +510,103 @@
         <w:ind w:left="0"/>
       </w:pPr>
       <w:r>
-        <w:t>Menu Arquivo</w:t>
-      </w:r>
-    </w:p>
-    <w:p>
-      <w:pPr>
-        <w:ind w:left="0"/>
-      </w:pPr>
-      <w:r>
-        <w:t>Contém opções para criar, abrir e salvar códigos-fonte.</w:t>
+        <w:t>Menu Máquina</w:t>
+      </w:r>
+    </w:p>
+    <w:p>
+      <w:pPr>
+        <w:ind w:left="0"/>
+      </w:pPr>
+      <w:r>
+        <w:rPr>
+          <w:b/>
+        </w:rPr>
+        <w:t>Montar:</w:t>
+      </w:r>
+      <w:r>
+        <w:t xml:space="preserve"> Compila o código-fonte para a memória da máquina.</w:t>
+      </w:r>
+    </w:p>
+    <w:p>
+      <w:pPr>
+        <w:ind w:left="0"/>
+      </w:pPr>
+      <w:r>
+        <w:rPr>
+          <w:b/>
+        </w:rPr>
+        <w:t xml:space="preserve">Zerar </w:t>
+      </w:r>
+      <w:r>
+        <w:rPr>
+          <w:b/>
+        </w:rPr>
+        <w:t>PC</w:t>
+      </w:r>
+      <w:r>
+        <w:rPr>
+          <w:b/>
+        </w:rPr>
+        <w:t>:</w:t>
+      </w:r>
+      <w:r>
+        <w:t xml:space="preserve"> Reinicia o registrador PC para zero.</w:t>
+      </w:r>
+    </w:p>
+    <w:p>
+      <w:pPr>
+        <w:ind w:left="0"/>
+      </w:pPr>
+      <w:r>
+        <w:rPr>
+          <w:b/>
+        </w:rPr>
+        <w:t>Rodar:</w:t>
+      </w:r>
+      <w:r>
+        <w:t xml:space="preserve"> Executa o programa em memória a partir da posição atual de PC.</w:t>
+      </w:r>
+    </w:p>
+    <w:p>
+      <w:pPr>
+        <w:ind w:left="0"/>
+      </w:pPr>
+      <w:r>
+        <w:rPr>
+          <w:b/>
+        </w:rPr>
+        <w:t>Passo:</w:t>
+      </w:r>
+      <w:r>
+        <w:t xml:space="preserve"> Executa apenas a instrução indicada por PC.</w:t>
+      </w:r>
+    </w:p>
+    <w:p>
+      <w:pPr>
+        <w:ind w:left="0"/>
+      </w:pPr>
+      <w:r>
+        <w:rPr>
+          <w:b/>
+        </w:rPr>
+        <w:t>Inserir/Remover breakpoint:</w:t>
+      </w:r>
+      <w:r>
+        <w:t xml:space="preserve"> Insere um ponto de parada na linha atual do código-fonte.</w:t>
+      </w:r>
+    </w:p>
+    <w:p>
+      <w:pPr>
+        <w:ind w:left="0"/>
+      </w:pPr>
+      <w:r>
+        <w:rPr>
+          <w:b/>
+        </w:rPr>
+        <w:t>Importar/exportar memória:</w:t>
+      </w:r>
+      <w:r>
+        <w:t xml:space="preserve"> Carrega e exporta arquivos .mem contendo apenas o conteúdo da memória (sem código-fonte).</w:t>
       </w:r>
     </w:p>
     <w:p>
@@ -503,99 +615,6 @@
         <w:ind w:left="0"/>
       </w:pPr>
       <w:r>
-        <w:t>Menu Máquina</w:t>
-      </w:r>
-    </w:p>
-    <w:p>
-      <w:pPr>
-        <w:ind w:left="0"/>
-      </w:pPr>
-      <w:r>
-        <w:rPr>
-          <w:b/>
-        </w:rPr>
-        <w:t>Montar:</w:t>
-      </w:r>
-      <w:r>
-        <w:t xml:space="preserve"> Compila o código-fonte para a memória da máquina.</w:t>
-      </w:r>
-    </w:p>
-    <w:p>
-      <w:pPr>
-        <w:ind w:left="0"/>
-      </w:pPr>
-      <w:r>
-        <w:rPr>
-          <w:b/>
-        </w:rPr>
-        <w:t>Rodar:</w:t>
-      </w:r>
-      <w:r>
-        <w:t xml:space="preserve"> Executa o programa em memória a partir da posição atual de PC.</w:t>
-      </w:r>
-    </w:p>
-    <w:p>
-      <w:pPr>
-        <w:ind w:left="0"/>
-      </w:pPr>
-      <w:r>
-        <w:rPr>
-          <w:b/>
-        </w:rPr>
-        <w:t>Passo:</w:t>
-      </w:r>
-      <w:r>
-        <w:t xml:space="preserve"> Executa apenas a instrução indicada por PC.</w:t>
-      </w:r>
-    </w:p>
-    <w:p>
-      <w:pPr>
-        <w:ind w:left="0"/>
-      </w:pPr>
-      <w:r>
-        <w:rPr>
-          <w:b/>
-        </w:rPr>
-        <w:t>Zerar registradores:</w:t>
-      </w:r>
-      <w:r>
-        <w:t xml:space="preserve"> Reinicia registradores, flags para valores-padrão, zera contadores de instruções e acessos.</w:t>
-      </w:r>
-    </w:p>
-    <w:p>
-      <w:pPr>
-        <w:ind w:left="0"/>
-      </w:pPr>
-      <w:r>
-        <w:rPr>
-          <w:b/>
-        </w:rPr>
-        <w:t>Inserir/Remover breakpoint:</w:t>
-      </w:r>
-      <w:r>
-        <w:t xml:space="preserve"> Insere um ponto de parada na linha atual do código-fonte.</w:t>
-      </w:r>
-    </w:p>
-    <w:p>
-      <w:pPr>
-        <w:ind w:left="0"/>
-      </w:pPr>
-      <w:r>
-        <w:rPr>
-          <w:b/>
-        </w:rPr>
-        <w:t>Importar/exportar memória:</w:t>
-      </w:r>
-      <w:r>
-        <w:t xml:space="preserve"> Carrega e exporta arquivos .mem contendo apenas o conteúdo da memória (sem código-fonte).</w:t>
-      </w:r>
-    </w:p>
-    <w:p>
-      <w:pPr>
-        <w:pStyle w:val="Heading2"/>
-        <w:ind w:left="0"/>
-      </w:pPr>
-      <w:r>
         <w:t>Menu Exibir</w:t>
       </w:r>
     </w:p>
@@ -714,7 +733,13 @@
         <w:jc w:val="center"/>
       </w:pPr>
       <w:r>
-        <w:t xml:space="preserve">Copyright © 2016 </w:t>
+        <w:t>Copyright © 2016</w:t>
+      </w:r>
+      <w:r>
+        <w:t>-2019</w:t>
+      </w:r>
+      <w:r>
+        <w:t xml:space="preserve"> </w:t>
       </w:r>
       <w:r>
         <w:softHyphen/>
@@ -735,8 +760,6 @@
         <w:ind w:left="0"/>
         <w:jc w:val="center"/>
       </w:pPr>
-      <w:bookmarkStart w:id="1" w:name="_GoBack"/>
-      <w:bookmarkEnd w:id="1"/>
     </w:p>
     <w:sectPr>
       <w:pgSz w:w="11906" w:h="16838"/>
@@ -1764,7 +1787,7 @@
 </file>
 
 <file path=customXml/itemProps1.xml><?xml version="1.0" encoding="utf-8"?>
-<ds:datastoreItem xmlns:ds="http://schemas.openxmlformats.org/officeDocument/2006/customXml" ds:itemID="{E0814F86-2638-4DC9-A255-2C4B73567E89}">
+<ds:datastoreItem xmlns:ds="http://schemas.openxmlformats.org/officeDocument/2006/customXml" ds:itemID="{62CFB183-A5DF-4096-9100-23B88AFC16A3}">
   <ds:schemaRefs>
     <ds:schemaRef ds:uri="http://schemas.openxmlformats.org/officeDocument/2006/bibliography"/>
   </ds:schemaRefs>

</xml_diff>